<commit_message>
refactor file structure, using package mode
</commit_message>
<xml_diff>
--- a/weekly_reports/05_05_2024.docx
+++ b/weekly_reports/05_05_2024.docx
@@ -1,6 +1,6 @@
 
 <file path=word/document.xml><?xml version="1.0" encoding="utf-8"?>
-<w:document xmlns:wpc="http://schemas.microsoft.com/office/word/2010/wordprocessingCanvas" xmlns:cx="http://schemas.microsoft.com/office/drawing/2014/chartex" xmlns:cx1="http://schemas.microsoft.com/office/drawing/2015/9/8/chartex" xmlns:cx2="http://schemas.microsoft.com/office/drawing/2015/10/21/chartex" xmlns:cx3="http://schemas.microsoft.com/office/drawing/2016/5/9/chartex" xmlns:cx4="http://schemas.microsoft.com/office/drawing/2016/5/10/chartex" xmlns:cx5="http://schemas.microsoft.com/office/drawing/2016/5/11/chartex" xmlns:cx6="http://schemas.microsoft.com/office/drawing/2016/5/12/chartex" xmlns:cx7="http://schemas.microsoft.com/office/drawing/2016/5/13/chartex" xmlns:cx8="http://schemas.microsoft.com/office/drawing/2016/5/14/chartex" xmlns:mc="http://schemas.openxmlformats.org/markup-compatibility/2006" xmlns:aink="http://schemas.microsoft.com/office/drawing/2016/ink" xmlns:am3d="http://schemas.microsoft.com/office/drawing/2017/model3d" xmlns:o="urn:schemas-microsoft-com:office:office" xmlns:oel="http://schemas.microsoft.com/office/2019/extlst" xmlns:r="http://schemas.openxmlformats.org/officeDocument/2006/relationships" xmlns:m="http://schemas.openxmlformats.org/officeDocument/2006/math" xmlns:v="urn:schemas-microsoft-com:vml" xmlns:wp14="http://schemas.microsoft.com/office/word/2010/wordprocessingDrawing" xmlns:wp="http://schemas.openxmlformats.org/drawingml/2006/wordprocessingDrawing" xmlns:w10="urn:schemas-microsoft-com:office:word" xmlns:w="http://schemas.openxmlformats.org/wordprocessingml/2006/main" xmlns:w14="http://schemas.microsoft.com/office/word/2010/wordml" xmlns:w15="http://schemas.microsoft.com/office/word/2012/wordml" xmlns:w16cex="http://schemas.microsoft.com/office/word/2018/wordml/cex" xmlns:w16cid="http://schemas.microsoft.com/office/word/2016/wordml/cid" xmlns:w16="http://schemas.microsoft.com/office/word/2018/wordml" xmlns:w16sdtdh="http://schemas.microsoft.com/office/word/2020/wordml/sdtdatahash" xmlns:w16se="http://schemas.microsoft.com/office/word/2015/wordml/symex" xmlns:wpg="http://schemas.microsoft.com/office/word/2010/wordprocessingGroup" xmlns:wpi="http://schemas.microsoft.com/office/word/2010/wordprocessingInk" xmlns:wne="http://schemas.microsoft.com/office/word/2006/wordml" xmlns:wps="http://schemas.microsoft.com/office/word/2010/wordprocessingShape" mc:Ignorable="w14 w15 w16se w16cid w16 w16cex w16sdtdh wp14">
+<w:document xmlns:wpc="http://schemas.microsoft.com/office/word/2010/wordprocessingCanvas" xmlns:cx="http://schemas.microsoft.com/office/drawing/2014/chartex" xmlns:cx1="http://schemas.microsoft.com/office/drawing/2015/9/8/chartex" xmlns:cx2="http://schemas.microsoft.com/office/drawing/2015/10/21/chartex" xmlns:cx3="http://schemas.microsoft.com/office/drawing/2016/5/9/chartex" xmlns:cx4="http://schemas.microsoft.com/office/drawing/2016/5/10/chartex" xmlns:cx5="http://schemas.microsoft.com/office/drawing/2016/5/11/chartex" xmlns:cx6="http://schemas.microsoft.com/office/drawing/2016/5/12/chartex" xmlns:cx7="http://schemas.microsoft.com/office/drawing/2016/5/13/chartex" xmlns:cx8="http://schemas.microsoft.com/office/drawing/2016/5/14/chartex" xmlns:mc="http://schemas.openxmlformats.org/markup-compatibility/2006" xmlns:aink="http://schemas.microsoft.com/office/drawing/2016/ink" xmlns:am3d="http://schemas.microsoft.com/office/drawing/2017/model3d" xmlns:o="urn:schemas-microsoft-com:office:office" xmlns:oel="http://schemas.microsoft.com/office/2019/extlst" xmlns:r="http://schemas.openxmlformats.org/officeDocument/2006/relationships" xmlns:m="http://schemas.openxmlformats.org/officeDocument/2006/math" xmlns:v="urn:schemas-microsoft-com:vml" xmlns:wp14="http://schemas.microsoft.com/office/word/2010/wordprocessingDrawing" xmlns:wp="http://schemas.openxmlformats.org/drawingml/2006/wordprocessingDrawing" xmlns:w10="urn:schemas-microsoft-com:office:word" xmlns:w="http://schemas.openxmlformats.org/wordprocessingml/2006/main" xmlns:w14="http://schemas.microsoft.com/office/word/2010/wordml" xmlns:w15="http://schemas.microsoft.com/office/word/2012/wordml" xmlns:w16cex="http://schemas.microsoft.com/office/word/2018/wordml/cex" xmlns:w16cid="http://schemas.microsoft.com/office/word/2016/wordml/cid" xmlns:w16="http://schemas.microsoft.com/office/word/2018/wordml" xmlns:w16du="http://schemas.microsoft.com/office/word/2023/wordml/word16du" xmlns:w16sdtdh="http://schemas.microsoft.com/office/word/2020/wordml/sdtdatahash" xmlns:w16se="http://schemas.microsoft.com/office/word/2015/wordml/symex" xmlns:wpg="http://schemas.microsoft.com/office/word/2010/wordprocessingGroup" xmlns:wpi="http://schemas.microsoft.com/office/word/2010/wordprocessingInk" xmlns:wne="http://schemas.microsoft.com/office/word/2006/wordml" xmlns:wps="http://schemas.microsoft.com/office/word/2010/wordprocessingShape" mc:Ignorable="w14 w15 w16se w16cid w16 w16cex w16sdtdh w16du wp14">
   <w:body>
     <w:p>
       <w:pPr>
@@ -465,27 +465,7 @@
           <w:sz w:val="24"/>
           <w:szCs w:val="24"/>
         </w:rPr>
-        <w:t xml:space="preserve">Prof. </w:t>
-      </w:r>
-      <w:proofErr w:type="spellStart"/>
-      <w:r>
-        <w:rPr>
-          <w:rFonts w:ascii="Times New Roman" w:eastAsia="Times New Roman" w:hAnsi="Times New Roman" w:cs="Times New Roman"/>
-          <w:b/>
-          <w:sz w:val="24"/>
-          <w:szCs w:val="24"/>
-        </w:rPr>
-        <w:t>Kuo’s</w:t>
-      </w:r>
-      <w:proofErr w:type="spellEnd"/>
-      <w:r>
-        <w:rPr>
-          <w:rFonts w:ascii="Times New Roman" w:eastAsia="Times New Roman" w:hAnsi="Times New Roman" w:cs="Times New Roman"/>
-          <w:b/>
-          <w:sz w:val="24"/>
-          <w:szCs w:val="24"/>
-        </w:rPr>
-        <w:t xml:space="preserve"> Feedback</w:t>
+        <w:t>Prof. Kuo’s Feedback</w:t>
       </w:r>
     </w:p>
     <w:p>
@@ -502,11 +482,111 @@
       </w:pPr>
       <w:r>
         <w:rPr>
-          <w:rFonts w:ascii="Times New Roman" w:hAnsi="Times New Roman" w:cs="Times New Roman" w:hint="eastAsia"/>
-          <w:sz w:val="24"/>
-          <w:szCs w:val="24"/>
-        </w:rPr>
-        <w:t>Placeholder</w:t>
+          <w:rFonts w:ascii="Times New Roman" w:eastAsia="Times New Roman" w:hAnsi="Times New Roman" w:cs="Times New Roman" w:hint="eastAsia"/>
+        </w:rPr>
+        <w:t>Imputation is itself a contribution</w:t>
+      </w:r>
+    </w:p>
+    <w:p>
+      <w:pPr>
+        <w:numPr>
+          <w:ilvl w:val="1"/>
+          <w:numId w:val="3"/>
+        </w:numPr>
+        <w:spacing w:line="240" w:lineRule="auto"/>
+        <w:jc w:val="both"/>
+        <w:rPr>
+          <w:rFonts w:ascii="Times New Roman" w:eastAsia="Times New Roman" w:hAnsi="Times New Roman" w:cs="Times New Roman"/>
+        </w:rPr>
+      </w:pPr>
+      <w:r>
+        <w:rPr>
+          <w:rFonts w:ascii="Times New Roman" w:eastAsia="Times New Roman" w:hAnsi="Times New Roman" w:cs="Times New Roman" w:hint="eastAsia"/>
+        </w:rPr>
+        <w:t>Without processing, time-domain data</w:t>
+      </w:r>
+    </w:p>
+    <w:p>
+      <w:pPr>
+        <w:numPr>
+          <w:ilvl w:val="1"/>
+          <w:numId w:val="3"/>
+        </w:numPr>
+        <w:spacing w:line="240" w:lineRule="auto"/>
+        <w:jc w:val="both"/>
+        <w:rPr>
+          <w:rFonts w:ascii="Times New Roman" w:eastAsia="Times New Roman" w:hAnsi="Times New Roman" w:cs="Times New Roman"/>
+        </w:rPr>
+      </w:pPr>
+      <w:r>
+        <w:rPr>
+          <w:rFonts w:ascii="Times New Roman" w:eastAsia="Times New Roman" w:hAnsi="Times New Roman" w:cs="Times New Roman" w:hint="eastAsia"/>
+        </w:rPr>
+        <w:t xml:space="preserve">Use DFT to select most powerful features from both time-domain and </w:t>
+      </w:r>
+      <w:proofErr w:type="spellStart"/>
+      <w:r>
+        <w:rPr>
+          <w:rFonts w:ascii="Times New Roman" w:eastAsia="Times New Roman" w:hAnsi="Times New Roman" w:cs="Times New Roman" w:hint="eastAsia"/>
+        </w:rPr>
+        <w:t>saab</w:t>
+      </w:r>
+      <w:proofErr w:type="spellEnd"/>
+      <w:r>
+        <w:rPr>
+          <w:rFonts w:ascii="Times New Roman" w:eastAsia="Times New Roman" w:hAnsi="Times New Roman" w:cs="Times New Roman" w:hint="eastAsia"/>
+        </w:rPr>
+        <w:t xml:space="preserve">-domain, according to </w:t>
+      </w:r>
+      <w:r>
+        <w:rPr>
+          <w:rFonts w:ascii="Times New Roman" w:eastAsia="Times New Roman" w:hAnsi="Times New Roman" w:cs="Times New Roman"/>
+        </w:rPr>
+        <w:t>the</w:t>
+      </w:r>
+      <w:r>
+        <w:rPr>
+          <w:rFonts w:ascii="Times New Roman" w:eastAsia="Times New Roman" w:hAnsi="Times New Roman" w:cs="Times New Roman" w:hint="eastAsia"/>
+        </w:rPr>
+        <w:t xml:space="preserve"> curve / matrix</w:t>
+      </w:r>
+    </w:p>
+    <w:p>
+      <w:pPr>
+        <w:numPr>
+          <w:ilvl w:val="1"/>
+          <w:numId w:val="3"/>
+        </w:numPr>
+        <w:spacing w:line="240" w:lineRule="auto"/>
+        <w:jc w:val="both"/>
+        <w:rPr>
+          <w:rFonts w:ascii="Times New Roman" w:eastAsia="Times New Roman" w:hAnsi="Times New Roman" w:cs="Times New Roman"/>
+        </w:rPr>
+      </w:pPr>
+      <w:r>
+        <w:rPr>
+          <w:rFonts w:ascii="Times New Roman" w:eastAsia="Times New Roman" w:hAnsi="Times New Roman" w:cs="Times New Roman" w:hint="eastAsia"/>
+        </w:rPr>
+        <w:t>Generalizability</w:t>
+      </w:r>
+    </w:p>
+    <w:p>
+      <w:pPr>
+        <w:numPr>
+          <w:ilvl w:val="1"/>
+          <w:numId w:val="3"/>
+        </w:numPr>
+        <w:spacing w:line="240" w:lineRule="auto"/>
+        <w:jc w:val="both"/>
+        <w:rPr>
+          <w:rFonts w:ascii="Times New Roman" w:eastAsia="Times New Roman" w:hAnsi="Times New Roman" w:cs="Times New Roman" w:hint="eastAsia"/>
+        </w:rPr>
+      </w:pPr>
+      <w:r>
+        <w:rPr>
+          <w:rFonts w:ascii="Times New Roman" w:eastAsia="Times New Roman" w:hAnsi="Times New Roman" w:cs="Times New Roman" w:hint="eastAsia"/>
+        </w:rPr>
+        <w:t>Latest updates from fellow scholars</w:t>
       </w:r>
     </w:p>
     <w:p>
@@ -1099,7 +1179,7 @@
         <w:spacing w:line="240" w:lineRule="auto"/>
         <w:jc w:val="both"/>
         <w:rPr>
-          <w:rFonts w:ascii="Times New Roman" w:eastAsia="Times New Roman" w:hAnsi="Times New Roman" w:cs="Times New Roman" w:hint="eastAsia"/>
+          <w:rFonts w:ascii="Times New Roman" w:eastAsia="Times New Roman" w:hAnsi="Times New Roman" w:cs="Times New Roman"/>
           <w:sz w:val="24"/>
           <w:szCs w:val="24"/>
         </w:rPr>
@@ -1375,6 +1455,7 @@
                 <w:sz w:val="24"/>
                 <w:szCs w:val="24"/>
               </w:rPr>
+              <w:lastRenderedPageBreak/>
               <w:t xml:space="preserve">XGB </w:t>
             </w:r>
             <w:r>
@@ -1640,7 +1721,7 @@
             <w:pPr>
               <w:jc w:val="both"/>
               <w:rPr>
-                <w:rFonts w:ascii="Times New Roman" w:eastAsia="Times New Roman" w:hAnsi="Times New Roman" w:cs="Times New Roman" w:hint="eastAsia"/>
+                <w:rFonts w:ascii="Times New Roman" w:eastAsia="Times New Roman" w:hAnsi="Times New Roman" w:cs="Times New Roman"/>
                 <w:color w:val="FF0000"/>
                 <w:sz w:val="24"/>
                 <w:szCs w:val="24"/>
@@ -1653,7 +1734,6 @@
                 <w:sz w:val="24"/>
                 <w:szCs w:val="24"/>
               </w:rPr>
-              <w:lastRenderedPageBreak/>
               <w:t>XGB Classifier</w:t>
             </w:r>
             <w:r>
@@ -1693,7 +1773,7 @@
             <w:pPr>
               <w:jc w:val="both"/>
               <w:rPr>
-                <w:rFonts w:ascii="Times New Roman" w:eastAsia="Times New Roman" w:hAnsi="Times New Roman" w:cs="Times New Roman" w:hint="eastAsia"/>
+                <w:rFonts w:ascii="Times New Roman" w:eastAsia="Times New Roman" w:hAnsi="Times New Roman" w:cs="Times New Roman"/>
                 <w:b/>
                 <w:bCs/>
                 <w:color w:val="FF0000"/>
@@ -1724,7 +1804,7 @@
             <w:pPr>
               <w:jc w:val="both"/>
               <w:rPr>
-                <w:rFonts w:ascii="Times New Roman" w:eastAsia="Times New Roman" w:hAnsi="Times New Roman" w:cs="Times New Roman" w:hint="eastAsia"/>
+                <w:rFonts w:ascii="Times New Roman" w:eastAsia="Times New Roman" w:hAnsi="Times New Roman" w:cs="Times New Roman"/>
                 <w:sz w:val="24"/>
                 <w:szCs w:val="24"/>
               </w:rPr>
@@ -1747,7 +1827,7 @@
             <w:pPr>
               <w:jc w:val="both"/>
               <w:rPr>
-                <w:rFonts w:ascii="Times New Roman" w:eastAsia="Times New Roman" w:hAnsi="Times New Roman" w:cs="Times New Roman" w:hint="eastAsia"/>
+                <w:rFonts w:ascii="Times New Roman" w:eastAsia="Times New Roman" w:hAnsi="Times New Roman" w:cs="Times New Roman"/>
                 <w:b/>
                 <w:bCs/>
                 <w:sz w:val="24"/>
@@ -1810,7 +1890,7 @@
             <w:pPr>
               <w:jc w:val="both"/>
               <w:rPr>
-                <w:rFonts w:ascii="Times New Roman" w:eastAsia="Times New Roman" w:hAnsi="Times New Roman" w:cs="Times New Roman" w:hint="eastAsia"/>
+                <w:rFonts w:ascii="Times New Roman" w:eastAsia="Times New Roman" w:hAnsi="Times New Roman" w:cs="Times New Roman"/>
                 <w:b/>
                 <w:bCs/>
                 <w:color w:val="92D050"/>
@@ -2122,6 +2202,9 @@
         </w:tc>
       </w:tr>
       <w:tr>
+        <w:trPr>
+          <w:trHeight w:val="61"/>
+        </w:trPr>
         <w:tc>
           <w:tcPr>
             <w:tcW w:w="6516" w:type="dxa"/>
@@ -2475,7 +2558,7 @@
 </file>
 
 <file path=word/numbering.xml><?xml version="1.0" encoding="utf-8"?>
-<w:numbering xmlns:wpc="http://schemas.microsoft.com/office/word/2010/wordprocessingCanvas" xmlns:cx="http://schemas.microsoft.com/office/drawing/2014/chartex" xmlns:cx1="http://schemas.microsoft.com/office/drawing/2015/9/8/chartex" xmlns:cx2="http://schemas.microsoft.com/office/drawing/2015/10/21/chartex" xmlns:cx3="http://schemas.microsoft.com/office/drawing/2016/5/9/chartex" xmlns:cx4="http://schemas.microsoft.com/office/drawing/2016/5/10/chartex" xmlns:cx5="http://schemas.microsoft.com/office/drawing/2016/5/11/chartex" xmlns:cx6="http://schemas.microsoft.com/office/drawing/2016/5/12/chartex" xmlns:cx7="http://schemas.microsoft.com/office/drawing/2016/5/13/chartex" xmlns:cx8="http://schemas.microsoft.com/office/drawing/2016/5/14/chartex" xmlns:mc="http://schemas.openxmlformats.org/markup-compatibility/2006" xmlns:aink="http://schemas.microsoft.com/office/drawing/2016/ink" xmlns:am3d="http://schemas.microsoft.com/office/drawing/2017/model3d" xmlns:o="urn:schemas-microsoft-com:office:office" xmlns:oel="http://schemas.microsoft.com/office/2019/extlst" xmlns:r="http://schemas.openxmlformats.org/officeDocument/2006/relationships" xmlns:m="http://schemas.openxmlformats.org/officeDocument/2006/math" xmlns:v="urn:schemas-microsoft-com:vml" xmlns:wp14="http://schemas.microsoft.com/office/word/2010/wordprocessingDrawing" xmlns:wp="http://schemas.openxmlformats.org/drawingml/2006/wordprocessingDrawing" xmlns:w10="urn:schemas-microsoft-com:office:word" xmlns:w="http://schemas.openxmlformats.org/wordprocessingml/2006/main" xmlns:w14="http://schemas.microsoft.com/office/word/2010/wordml" xmlns:w15="http://schemas.microsoft.com/office/word/2012/wordml" xmlns:w16cex="http://schemas.microsoft.com/office/word/2018/wordml/cex" xmlns:w16cid="http://schemas.microsoft.com/office/word/2016/wordml/cid" xmlns:w16="http://schemas.microsoft.com/office/word/2018/wordml" xmlns:w16sdtdh="http://schemas.microsoft.com/office/word/2020/wordml/sdtdatahash" xmlns:w16se="http://schemas.microsoft.com/office/word/2015/wordml/symex" xmlns:wpg="http://schemas.microsoft.com/office/word/2010/wordprocessingGroup" xmlns:wpi="http://schemas.microsoft.com/office/word/2010/wordprocessingInk" xmlns:wne="http://schemas.microsoft.com/office/word/2006/wordml" xmlns:wps="http://schemas.microsoft.com/office/word/2010/wordprocessingShape" mc:Ignorable="w14 w15 w16se w16cid w16 w16cex w16sdtdh wp14">
+<w:numbering xmlns:wpc="http://schemas.microsoft.com/office/word/2010/wordprocessingCanvas" xmlns:cx="http://schemas.microsoft.com/office/drawing/2014/chartex" xmlns:cx1="http://schemas.microsoft.com/office/drawing/2015/9/8/chartex" xmlns:cx2="http://schemas.microsoft.com/office/drawing/2015/10/21/chartex" xmlns:cx3="http://schemas.microsoft.com/office/drawing/2016/5/9/chartex" xmlns:cx4="http://schemas.microsoft.com/office/drawing/2016/5/10/chartex" xmlns:cx5="http://schemas.microsoft.com/office/drawing/2016/5/11/chartex" xmlns:cx6="http://schemas.microsoft.com/office/drawing/2016/5/12/chartex" xmlns:cx7="http://schemas.microsoft.com/office/drawing/2016/5/13/chartex" xmlns:cx8="http://schemas.microsoft.com/office/drawing/2016/5/14/chartex" xmlns:mc="http://schemas.openxmlformats.org/markup-compatibility/2006" xmlns:aink="http://schemas.microsoft.com/office/drawing/2016/ink" xmlns:am3d="http://schemas.microsoft.com/office/drawing/2017/model3d" xmlns:o="urn:schemas-microsoft-com:office:office" xmlns:oel="http://schemas.microsoft.com/office/2019/extlst" xmlns:r="http://schemas.openxmlformats.org/officeDocument/2006/relationships" xmlns:m="http://schemas.openxmlformats.org/officeDocument/2006/math" xmlns:v="urn:schemas-microsoft-com:vml" xmlns:wp14="http://schemas.microsoft.com/office/word/2010/wordprocessingDrawing" xmlns:wp="http://schemas.openxmlformats.org/drawingml/2006/wordprocessingDrawing" xmlns:w10="urn:schemas-microsoft-com:office:word" xmlns:w="http://schemas.openxmlformats.org/wordprocessingml/2006/main" xmlns:w14="http://schemas.microsoft.com/office/word/2010/wordml" xmlns:w15="http://schemas.microsoft.com/office/word/2012/wordml" xmlns:w16cex="http://schemas.microsoft.com/office/word/2018/wordml/cex" xmlns:w16cid="http://schemas.microsoft.com/office/word/2016/wordml/cid" xmlns:w16="http://schemas.microsoft.com/office/word/2018/wordml" xmlns:w16du="http://schemas.microsoft.com/office/word/2023/wordml/word16du" xmlns:w16sdtdh="http://schemas.microsoft.com/office/word/2020/wordml/sdtdatahash" xmlns:w16se="http://schemas.microsoft.com/office/word/2015/wordml/symex" xmlns:wpg="http://schemas.microsoft.com/office/word/2010/wordprocessingGroup" xmlns:wpi="http://schemas.microsoft.com/office/word/2010/wordprocessingInk" xmlns:wne="http://schemas.microsoft.com/office/word/2006/wordml" xmlns:wps="http://schemas.microsoft.com/office/word/2010/wordprocessingShape" mc:Ignorable="w14 w15 w16se w16cid w16 w16cex w16sdtdh w16du wp14">
   <w:abstractNum w:abstractNumId="0" w15:restartNumberingAfterBreak="0">
     <w:nsid w:val="10536EA8"/>
     <w:multiLevelType w:val="multilevel"/>
@@ -3619,7 +3702,7 @@
 </file>
 
 <file path=word/styles.xml><?xml version="1.0" encoding="utf-8"?>
-<w:styles xmlns:mc="http://schemas.openxmlformats.org/markup-compatibility/2006" xmlns:r="http://schemas.openxmlformats.org/officeDocument/2006/relationships" xmlns:w="http://schemas.openxmlformats.org/wordprocessingml/2006/main" xmlns:w14="http://schemas.microsoft.com/office/word/2010/wordml" xmlns:w15="http://schemas.microsoft.com/office/word/2012/wordml" xmlns:w16cex="http://schemas.microsoft.com/office/word/2018/wordml/cex" xmlns:w16cid="http://schemas.microsoft.com/office/word/2016/wordml/cid" xmlns:w16="http://schemas.microsoft.com/office/word/2018/wordml" xmlns:w16sdtdh="http://schemas.microsoft.com/office/word/2020/wordml/sdtdatahash" xmlns:w16se="http://schemas.microsoft.com/office/word/2015/wordml/symex" mc:Ignorable="w14 w15 w16se w16cid w16 w16cex w16sdtdh">
+<w:styles xmlns:mc="http://schemas.openxmlformats.org/markup-compatibility/2006" xmlns:r="http://schemas.openxmlformats.org/officeDocument/2006/relationships" xmlns:w="http://schemas.openxmlformats.org/wordprocessingml/2006/main" xmlns:w14="http://schemas.microsoft.com/office/word/2010/wordml" xmlns:w15="http://schemas.microsoft.com/office/word/2012/wordml" xmlns:w16cex="http://schemas.microsoft.com/office/word/2018/wordml/cex" xmlns:w16cid="http://schemas.microsoft.com/office/word/2016/wordml/cid" xmlns:w16="http://schemas.microsoft.com/office/word/2018/wordml" xmlns:w16du="http://schemas.microsoft.com/office/word/2023/wordml/word16du" xmlns:w16sdtdh="http://schemas.microsoft.com/office/word/2020/wordml/sdtdatahash" xmlns:w16se="http://schemas.microsoft.com/office/word/2015/wordml/symex" mc:Ignorable="w14 w15 w16se w16cid w16 w16cex w16sdtdh w16du">
   <w:docDefaults>
     <w:rPrDefault>
       <w:rPr>

</xml_diff>